<commit_message>
Modification des fichiers tests et des changements mineurs
</commit_message>
<xml_diff>
--- a/FicheDeTest.docx
+++ b/FicheDeTest.docx
@@ -1,6 +1,6 @@
 
 <file path=word/document.xml><?xml version="1.0" encoding="utf-8"?>
-<w:document xmlns:wpc="http://schemas.microsoft.com/office/word/2010/wordprocessingCanvas" xmlns:cx="http://schemas.microsoft.com/office/drawing/2014/chartex" xmlns:cx1="http://schemas.microsoft.com/office/drawing/2015/9/8/chartex" xmlns:cx2="http://schemas.microsoft.com/office/drawing/2015/10/21/chartex" xmlns:cx3="http://schemas.microsoft.com/office/drawing/2016/5/9/chartex" xmlns:cx4="http://schemas.microsoft.com/office/drawing/2016/5/10/chartex" xmlns:cx5="http://schemas.microsoft.com/office/drawing/2016/5/11/chartex" xmlns:cx6="http://schemas.microsoft.com/office/drawing/2016/5/12/chartex" xmlns:cx7="http://schemas.microsoft.com/office/drawing/2016/5/13/chartex" xmlns:cx8="http://schemas.microsoft.com/office/drawing/2016/5/14/chartex" xmlns:mc="http://schemas.openxmlformats.org/markup-compatibility/2006" xmlns:aink="http://schemas.microsoft.com/office/drawing/2016/ink" xmlns:am3d="http://schemas.microsoft.com/office/drawing/2017/model3d" xmlns:o="urn:schemas-microsoft-com:office:office" xmlns:r="http://schemas.openxmlformats.org/officeDocument/2006/relationships" xmlns:m="http://schemas.openxmlformats.org/officeDocument/2006/math" xmlns:v="urn:schemas-microsoft-com:vml" xmlns:wp14="http://schemas.microsoft.com/office/word/2010/wordprocessingDrawing" xmlns:wp="http://schemas.openxmlformats.org/drawingml/2006/wordprocessingDrawing" xmlns:w10="urn:schemas-microsoft-com:office:word" xmlns:w="http://schemas.openxmlformats.org/wordprocessingml/2006/main" xmlns:w14="http://schemas.microsoft.com/office/word/2010/wordml" xmlns:w15="http://schemas.microsoft.com/office/word/2012/wordml" xmlns:w16cid="http://schemas.microsoft.com/office/word/2016/wordml/cid" xmlns:w16se="http://schemas.microsoft.com/office/word/2015/wordml/symex" xmlns:wpg="http://schemas.microsoft.com/office/word/2010/wordprocessingGroup" xmlns:wpi="http://schemas.microsoft.com/office/word/2010/wordprocessingInk" xmlns:wne="http://schemas.microsoft.com/office/word/2006/wordml" xmlns:wps="http://schemas.microsoft.com/office/word/2010/wordprocessingShape" mc:Ignorable="w14 w15 w16se w16cid wp14">
+<w:document xmlns:wpc="http://schemas.microsoft.com/office/word/2010/wordprocessingCanvas" xmlns:mc="http://schemas.openxmlformats.org/markup-compatibility/2006" xmlns:o="urn:schemas-microsoft-com:office:office" xmlns:r="http://schemas.openxmlformats.org/officeDocument/2006/relationships" xmlns:m="http://schemas.openxmlformats.org/officeDocument/2006/math" xmlns:v="urn:schemas-microsoft-com:vml" xmlns:wp14="http://schemas.microsoft.com/office/word/2010/wordprocessingDrawing" xmlns:wp="http://schemas.openxmlformats.org/drawingml/2006/wordprocessingDrawing" xmlns:w10="urn:schemas-microsoft-com:office:word" xmlns:w="http://schemas.openxmlformats.org/wordprocessingml/2006/main" xmlns:w14="http://schemas.microsoft.com/office/word/2010/wordml" xmlns:w15="http://schemas.microsoft.com/office/word/2012/wordml" xmlns:wpg="http://schemas.microsoft.com/office/word/2010/wordprocessingGroup" xmlns:wpi="http://schemas.microsoft.com/office/word/2010/wordprocessingInk" xmlns:wne="http://schemas.microsoft.com/office/word/2006/wordml" xmlns:wps="http://schemas.microsoft.com/office/word/2010/wordprocessingShape" mc:Ignorable="w14 w15 wp14">
   <w:body>
     <w:p>
       <w:pPr>
@@ -72,13 +72,8 @@
             </w:tcMar>
           </w:tcPr>
           <w:p>
-            <w:proofErr w:type="gramStart"/>
-            <w:r>
-              <w:t>cas</w:t>
-            </w:r>
-            <w:proofErr w:type="gramEnd"/>
-            <w:r>
-              <w:t>-1</w:t>
+            <w:r>
+              <w:t>cas-1</w:t>
             </w:r>
           </w:p>
         </w:tc>
@@ -277,13 +272,7 @@
               <w:rPr>
                 <w:b/>
               </w:rPr>
-              <w:t>D</w:t>
-            </w:r>
-            <w:r>
-              <w:rPr>
-                <w:b/>
-              </w:rPr>
-              <w:t>ate d’exécution</w:t>
+              <w:t>Date d’exécution</w:t>
             </w:r>
           </w:p>
         </w:tc>
@@ -574,13 +563,8 @@
             </w:tcMar>
           </w:tcPr>
           <w:p>
-            <w:proofErr w:type="gramStart"/>
-            <w:r>
-              <w:t>boîte</w:t>
-            </w:r>
-            <w:proofErr w:type="gramEnd"/>
-            <w:r>
-              <w:t xml:space="preserve"> de dialogue </w:t>
+            <w:r>
+              <w:t xml:space="preserve">boîte de dialogue </w:t>
             </w:r>
             <w:r>
               <w:t>permettant</w:t>
@@ -812,13 +796,8 @@
             </w:tcMar>
           </w:tcPr>
           <w:p>
-            <w:proofErr w:type="gramStart"/>
-            <w:r>
-              <w:t>cas</w:t>
-            </w:r>
-            <w:proofErr w:type="gramEnd"/>
-            <w:r>
-              <w:t>-2</w:t>
+            <w:r>
+              <w:t>cas-2</w:t>
             </w:r>
           </w:p>
         </w:tc>
@@ -904,13 +883,8 @@
           </w:tcPr>
           <w:p>
             <w:r>
-              <w:t xml:space="preserve">Pavel </w:t>
-            </w:r>
-            <w:proofErr w:type="spellStart"/>
-            <w:r>
-              <w:t>Zaharciuc</w:t>
-            </w:r>
-            <w:proofErr w:type="spellEnd"/>
+              <w:t>Pavel Zaharciuc</w:t>
+            </w:r>
           </w:p>
         </w:tc>
       </w:tr>
@@ -993,10 +967,7 @@
               <w:t>U</w:t>
             </w:r>
             <w:r>
-              <w:t xml:space="preserve">n fichier ayant des données </w:t>
-            </w:r>
-            <w:r>
-              <w:t>valides est lu par le programme et la facture est produite à partir de ce fichier.</w:t>
+              <w:t>n fichier ayant des données valides est lu par le programme et la facture est produite à partir de ce fichier.</w:t>
             </w:r>
           </w:p>
         </w:tc>
@@ -1287,13 +1258,8 @@
             </w:tcMar>
           </w:tcPr>
           <w:p>
-            <w:proofErr w:type="gramStart"/>
-            <w:r>
-              <w:t>boîte</w:t>
-            </w:r>
-            <w:proofErr w:type="gramEnd"/>
-            <w:r>
-              <w:t xml:space="preserve"> de dialogue permettant de sélectionner un fichier dans le système.</w:t>
+            <w:r>
+              <w:t>boîte de dialogue permettant de sélectionner un fichier dans le système.</w:t>
             </w:r>
           </w:p>
         </w:tc>
@@ -1367,45 +1333,28 @@
           </w:tcPr>
           <w:p>
             <w:r>
-              <w:t>L</w:t>
-            </w:r>
-            <w:r>
-              <w:t>e</w:t>
-            </w:r>
-            <w:r>
-              <w:t>s</w:t>
+              <w:t xml:space="preserve">Les données en question </w:t>
+            </w:r>
+            <w:r>
+              <w:t>sont</w:t>
             </w:r>
             <w:r>
               <w:t xml:space="preserve"> </w:t>
             </w:r>
             <w:r>
-              <w:t>données</w:t>
-            </w:r>
-            <w:r>
-              <w:t xml:space="preserve"> en question </w:t>
-            </w:r>
-            <w:r>
-              <w:t>sont</w:t>
-            </w:r>
-            <w:r>
-              <w:t xml:space="preserve"> </w:t>
-            </w:r>
-            <w:proofErr w:type="gramStart"/>
-            <w:r>
-              <w:t>affiché</w:t>
-            </w:r>
-            <w:proofErr w:type="gramEnd"/>
-            <w:r>
-              <w:t xml:space="preserve"> dans le champs de texte pour les données.</w:t>
-            </w:r>
-            <w:r>
-              <w:t xml:space="preserve"> </w:t>
-            </w:r>
-            <w:r>
-              <w:t>Le</w:t>
-            </w:r>
-            <w:r>
-              <w:t xml:space="preserve"> boutons « </w:t>
+              <w:t>affichées</w:t>
+            </w:r>
+            <w:r>
+              <w:t xml:space="preserve"> dans </w:t>
+            </w:r>
+            <w:r>
+              <w:t>les champs</w:t>
+            </w:r>
+            <w:r>
+              <w:t xml:space="preserve"> de texte pour les données. </w:t>
+            </w:r>
+            <w:r>
+              <w:t>Le boutons « </w:t>
             </w:r>
             <w:r>
               <w:t>P</w:t>
@@ -1417,10 +1366,7 @@
               <w:t>s’</w:t>
             </w:r>
             <w:r>
-              <w:t>active</w:t>
-            </w:r>
-            <w:r>
-              <w:t>. </w:t>
+              <w:t>active. </w:t>
             </w:r>
           </w:p>
         </w:tc>
@@ -1470,10 +1416,7 @@
           </w:tcPr>
           <w:p>
             <w:r>
-              <w:t>Appuyer sur le bouton «</w:t>
-            </w:r>
-            <w:r>
-              <w:t xml:space="preserve"> </w:t>
+              <w:t xml:space="preserve">Appuyer sur le bouton « </w:t>
             </w:r>
             <w:r>
               <w:t>P</w:t>
@@ -1502,22 +1445,17 @@
             <w:r>
               <w:t xml:space="preserve">La facture est </w:t>
             </w:r>
-            <w:proofErr w:type="gramStart"/>
-            <w:r>
-              <w:t>afficher</w:t>
-            </w:r>
-            <w:proofErr w:type="gramEnd"/>
-            <w:r>
-              <w:t xml:space="preserve"> dans son champs de texte et l</w:t>
-            </w:r>
-            <w:r>
-              <w:t>e boutons « </w:t>
-            </w:r>
-            <w:r>
-              <w:t>Sauvegarder</w:t>
-            </w:r>
-            <w:r>
-              <w:t> » s’active. </w:t>
+            <w:r>
+              <w:t>affichée</w:t>
+            </w:r>
+            <w:r>
+              <w:t xml:space="preserve"> dans </w:t>
+            </w:r>
+            <w:r>
+              <w:t>son champ</w:t>
+            </w:r>
+            <w:r>
+              <w:t xml:space="preserve"> de texte et le boutons « Sauvegarder » s’active. </w:t>
             </w:r>
           </w:p>
         </w:tc>
@@ -1567,13 +1505,7 @@
           </w:tcPr>
           <w:p>
             <w:r>
-              <w:t xml:space="preserve">Appuyer sur le bouton « </w:t>
-            </w:r>
-            <w:r>
-              <w:t>Sauvegarder</w:t>
-            </w:r>
-            <w:r>
-              <w:t> ».</w:t>
+              <w:t>Appuyer sur le bouton « Sauvegarder ».</w:t>
             </w:r>
           </w:p>
         </w:tc>
@@ -1735,13 +1667,8 @@
             </w:tcMar>
           </w:tcPr>
           <w:p>
-            <w:proofErr w:type="gramStart"/>
-            <w:r>
-              <w:t>cas</w:t>
-            </w:r>
-            <w:proofErr w:type="gramEnd"/>
-            <w:r>
-              <w:t>-3</w:t>
+            <w:r>
+              <w:t>cas-3</w:t>
             </w:r>
           </w:p>
         </w:tc>
@@ -1882,10 +1809,7 @@
               <w:t xml:space="preserve">Vérification de la production de la facture à partir </w:t>
             </w:r>
             <w:r>
-              <w:t>f</w:t>
-            </w:r>
-            <w:r>
-              <w:t>ormat valide, mais avec quelques données non valides.</w:t>
+              <w:t>format valide, mais avec quelques données non valides.</w:t>
             </w:r>
           </w:p>
         </w:tc>
@@ -1943,11 +1867,11 @@
               <w:t xml:space="preserve">valides </w:t>
             </w:r>
             <w:r>
-              <w:t xml:space="preserve">et contenant </w:t>
+              <w:t xml:space="preserve">et contenant des </w:t>
             </w:r>
             <w:proofErr w:type="gramStart"/>
             <w:r>
-              <w:t>des erreur</w:t>
+              <w:t>erreur</w:t>
             </w:r>
             <w:proofErr w:type="gramEnd"/>
             <w:r>
@@ -2037,13 +1961,8 @@
           </w:tcPr>
           <w:p>
             <w:r>
-              <w:t xml:space="preserve">Pavel </w:t>
-            </w:r>
-            <w:proofErr w:type="spellStart"/>
-            <w:r>
-              <w:t>Zaharciuc</w:t>
-            </w:r>
-            <w:proofErr w:type="spellEnd"/>
+              <w:t>Pavel Zaharciuc</w:t>
+            </w:r>
           </w:p>
         </w:tc>
       </w:tr>
@@ -2247,13 +2166,8 @@
             </w:tcMar>
           </w:tcPr>
           <w:p>
-            <w:proofErr w:type="gramStart"/>
-            <w:r>
-              <w:t>boîte</w:t>
-            </w:r>
-            <w:proofErr w:type="gramEnd"/>
-            <w:r>
-              <w:t xml:space="preserve"> de dialogue permettant de sélectionner un fichier dans le système.</w:t>
+            <w:r>
+              <w:t>boîte de dialogue permettant de sélectionner un fichier dans le système.</w:t>
             </w:r>
           </w:p>
         </w:tc>
@@ -2306,10 +2220,7 @@
               <w:t>Sélectionner un fichier</w:t>
             </w:r>
             <w:r>
-              <w:t xml:space="preserve"> </w:t>
-            </w:r>
-            <w:r>
-              <w:t>format valide, mais avec quelques données non valides.</w:t>
+              <w:t xml:space="preserve"> format valide, mais avec quelques données non valides.</w:t>
             </w:r>
           </w:p>
         </w:tc>
@@ -2333,25 +2244,25 @@
               <w:t>Recevoir un message qui avertit que le fichier ne contient pas le bon type de données</w:t>
             </w:r>
             <w:r>
-              <w:t xml:space="preserve"> en affichant a quels endroit le fichier n’est pas standard</w:t>
-            </w:r>
-            <w:r>
-              <w:t xml:space="preserve"> et le contenu en question est affiché dans le champs de texte pour les données.</w:t>
-            </w:r>
-          </w:p>
-        </w:tc>
-        <w:tc>
-          <w:tcPr>
-            <w:tcW w:w="1436" w:type="dxa"/>
-          </w:tcPr>
-          <w:p>
-            <w:r>
-              <w:t>Su</w:t>
+              <w:t xml:space="preserve"> en affichant a </w:t>
             </w:r>
             <w:bookmarkStart w:id="1" w:name="_GoBack"/>
             <w:bookmarkEnd w:id="1"/>
             <w:r>
-              <w:t>ccès</w:t>
+              <w:t>quels endroit le fichier n’est pas standard</w:t>
+            </w:r>
+            <w:r>
+              <w:t xml:space="preserve"> et le contenu en question est affiché dans le champs de texte pour les données.</w:t>
+            </w:r>
+          </w:p>
+        </w:tc>
+        <w:tc>
+          <w:tcPr>
+            <w:tcW w:w="1436" w:type="dxa"/>
+          </w:tcPr>
+          <w:p>
+            <w:r>
+              <w:t>Succès</w:t>
             </w:r>
           </w:p>
         </w:tc>
@@ -2433,7 +2344,7 @@
 </file>
 
 <file path=word/styles.xml><?xml version="1.0" encoding="utf-8"?>
-<w:styles xmlns:mc="http://schemas.openxmlformats.org/markup-compatibility/2006" xmlns:r="http://schemas.openxmlformats.org/officeDocument/2006/relationships" xmlns:w="http://schemas.openxmlformats.org/wordprocessingml/2006/main" xmlns:w14="http://schemas.microsoft.com/office/word/2010/wordml" xmlns:w15="http://schemas.microsoft.com/office/word/2012/wordml" xmlns:w16cid="http://schemas.microsoft.com/office/word/2016/wordml/cid" xmlns:w16se="http://schemas.microsoft.com/office/word/2015/wordml/symex" mc:Ignorable="w14 w15 w16se w16cid">
+<w:styles xmlns:mc="http://schemas.openxmlformats.org/markup-compatibility/2006" xmlns:r="http://schemas.openxmlformats.org/officeDocument/2006/relationships" xmlns:w="http://schemas.openxmlformats.org/wordprocessingml/2006/main" xmlns:w14="http://schemas.microsoft.com/office/word/2010/wordml" xmlns:w15="http://schemas.microsoft.com/office/word/2012/wordml" mc:Ignorable="w14 w15">
   <w:docDefaults>
     <w:rPrDefault>
       <w:rPr>
@@ -2457,7 +2368,7 @@
       </w:pPr>
     </w:pPrDefault>
   </w:docDefaults>
-  <w:latentStyles w:defLockedState="0" w:defUIPriority="99" w:defSemiHidden="0" w:defUnhideWhenUsed="0" w:defQFormat="0" w:count="375">
+  <w:latentStyles w:defLockedState="0" w:defUIPriority="99" w:defSemiHidden="0" w:defUnhideWhenUsed="0" w:defQFormat="0" w:count="371">
     <w:lsdException w:name="Normal" w:uiPriority="0" w:qFormat="1"/>
     <w:lsdException w:name="heading 1" w:uiPriority="9" w:qFormat="1"/>
     <w:lsdException w:name="heading 2" w:semiHidden="1" w:uiPriority="9" w:unhideWhenUsed="1" w:qFormat="1"/>
@@ -2829,10 +2740,6 @@
     <w:lsdException w:name="List Table 5 Dark Accent 6" w:uiPriority="50"/>
     <w:lsdException w:name="List Table 6 Colorful Accent 6" w:uiPriority="51"/>
     <w:lsdException w:name="List Table 7 Colorful Accent 6" w:uiPriority="52"/>
-    <w:lsdException w:name="Mention" w:semiHidden="1" w:unhideWhenUsed="1"/>
-    <w:lsdException w:name="Smart Hyperlink" w:semiHidden="1" w:unhideWhenUsed="1"/>
-    <w:lsdException w:name="Hashtag" w:semiHidden="1" w:unhideWhenUsed="1"/>
-    <w:lsdException w:name="Unresolved Mention" w:semiHidden="1" w:unhideWhenUsed="1"/>
   </w:latentStyles>
   <w:style w:type="paragraph" w:default="1" w:styleId="Normal">
     <w:name w:val="Normal"/>
@@ -3010,9 +2917,7 @@
       <w:tblStyleRowBandSize w:val="1"/>
       <w:tblStyleColBandSize w:val="1"/>
       <w:tblCellMar>
-        <w:top w:w="0" w:type="dxa"/>
         <w:left w:w="108" w:type="dxa"/>
-        <w:bottom w:w="0" w:type="dxa"/>
         <w:right w:w="108" w:type="dxa"/>
       </w:tblCellMar>
     </w:tblPr>

</xml_diff>

<commit_message>
Modification des erreurs dans le fichier FichierDeTest.docx
</commit_message>
<xml_diff>
--- a/FicheDeTest.docx
+++ b/FicheDeTest.docx
@@ -1592,6 +1592,22 @@
               <w:t>-conditions</w:t>
             </w:r>
           </w:p>
+          <w:p>
+            <w:r>
+              <w:t>Le fichier</w:t>
+            </w:r>
+            <w:r>
+              <w:t xml:space="preserve"> texte qui contient la facture a été créé dans </w:t>
+            </w:r>
+            <w:bookmarkStart w:id="1" w:name="_GoBack"/>
+            <w:bookmarkEnd w:id="1"/>
+            <w:r>
+              <w:t>la</w:t>
+            </w:r>
+            <w:r>
+              <w:t xml:space="preserve"> racine du projet.</w:t>
+            </w:r>
+          </w:p>
           <w:p/>
         </w:tc>
       </w:tr>
@@ -2244,12 +2260,7 @@
               <w:t>Recevoir un message qui avertit que le fichier ne contient pas le bon type de données</w:t>
             </w:r>
             <w:r>
-              <w:t xml:space="preserve"> en affichant a </w:t>
-            </w:r>
-            <w:bookmarkStart w:id="1" w:name="_GoBack"/>
-            <w:bookmarkEnd w:id="1"/>
-            <w:r>
-              <w:t>quels endroit le fichier n’est pas standard</w:t>
+              <w:t xml:space="preserve"> en affichant a quels endroit le fichier n’est pas standard</w:t>
             </w:r>
             <w:r>
               <w:t xml:space="preserve"> et le contenu en question est affiché dans le champs de texte pour les données.</w:t>

</xml_diff>